<commit_message>
added raven in CI
</commit_message>
<xml_diff>
--- a/doc/sqa/CIlist/LST-XXXX_CashFlow_Configuration_Items_List.docx
+++ b/doc/sqa/CIlist/LST-XXXX_CashFlow_Configuration_Items_List.docx
@@ -30,6 +30,12 @@
                 <w:rFonts w:ascii="Times New Roman" w:hAnsi="Times New Roman"/>
               </w:rPr>
             </w:pPr>
+            <w:r>
+              <w:rPr>
+                <w:rFonts w:ascii="Times New Roman" w:hAnsi="Times New Roman"/>
+              </w:rPr>
+              <w:t>2</w:t>
+            </w:r>
             <w:r>
               <w:rPr>
                 <w:rFonts w:ascii="Times New Roman" w:hAnsi="Times New Roman"/>
@@ -1221,8 +1227,6 @@
             <w:pStyle w:val="TOCHeading"/>
           </w:pPr>
         </w:p>
-        <w:bookmarkStart w:id="6" w:name="_GoBack"/>
-        <w:bookmarkEnd w:id="6"/>
         <w:p>
           <w:pPr>
             <w:pStyle w:val="TOC1"/>
@@ -1709,16 +1713,16 @@
       <w:pPr>
         <w:pStyle w:val="Heading1"/>
       </w:pPr>
-      <w:bookmarkStart w:id="7" w:name="_Toc490639715"/>
-      <w:bookmarkStart w:id="8" w:name="_Toc15451642"/>
+      <w:bookmarkStart w:id="6" w:name="_Toc490639715"/>
+      <w:bookmarkStart w:id="7" w:name="_Toc15451642"/>
       <w:r>
         <w:lastRenderedPageBreak/>
         <w:t>PURPOSE</w:t>
       </w:r>
-      <w:bookmarkStart w:id="9" w:name="_Toc372638763"/>
-      <w:bookmarkStart w:id="10" w:name="_Toc372638783"/>
+      <w:bookmarkStart w:id="8" w:name="_Toc372638763"/>
+      <w:bookmarkStart w:id="9" w:name="_Toc372638783"/>
+      <w:bookmarkEnd w:id="6"/>
       <w:bookmarkEnd w:id="7"/>
-      <w:bookmarkEnd w:id="8"/>
     </w:p>
     <w:p>
       <w:pPr>
@@ -1836,11 +1840,11 @@
       <w:pPr>
         <w:pStyle w:val="Heading1"/>
       </w:pPr>
-      <w:bookmarkStart w:id="11" w:name="_Toc15451643"/>
+      <w:bookmarkStart w:id="10" w:name="_Toc15451643"/>
       <w:r>
         <w:t>SCOPE</w:t>
       </w:r>
-      <w:bookmarkEnd w:id="11"/>
+      <w:bookmarkEnd w:id="10"/>
     </w:p>
     <w:p>
       <w:pPr>
@@ -1925,11 +1929,11 @@
       <w:pPr>
         <w:pStyle w:val="Heading1"/>
       </w:pPr>
-      <w:bookmarkStart w:id="12" w:name="_Toc15451644"/>
+      <w:bookmarkStart w:id="11" w:name="_Toc15451644"/>
       <w:r>
         <w:t>RESPONSIBILITIES</w:t>
       </w:r>
-      <w:bookmarkEnd w:id="12"/>
+      <w:bookmarkEnd w:id="11"/>
     </w:p>
     <w:p>
       <w:pPr>
@@ -2049,14 +2053,14 @@
       <w:pPr>
         <w:pStyle w:val="Heading1"/>
       </w:pPr>
-      <w:bookmarkStart w:id="13" w:name="_Toc15451645"/>
+      <w:bookmarkStart w:id="12" w:name="_Toc15451645"/>
       <w:r>
         <w:t>L</w:t>
       </w:r>
       <w:r>
         <w:t>IST</w:t>
       </w:r>
-      <w:bookmarkEnd w:id="13"/>
+      <w:bookmarkEnd w:id="12"/>
     </w:p>
     <w:p>
       <w:pPr>
@@ -2067,11 +2071,11 @@
       <w:pPr>
         <w:pStyle w:val="Heading2"/>
       </w:pPr>
-      <w:bookmarkStart w:id="14" w:name="_Toc15451646"/>
+      <w:bookmarkStart w:id="13" w:name="_Toc15451646"/>
       <w:r>
         <w:t>Software, Hardware, and Documentation</w:t>
       </w:r>
-      <w:bookmarkEnd w:id="14"/>
+      <w:bookmarkEnd w:id="13"/>
     </w:p>
     <w:p>
       <w:pPr>
@@ -2332,6 +2336,77 @@
           </w:tcPr>
           <w:p>
             <w:pPr>
+              <w:keepNext/>
+              <w:contextualSpacing/>
+              <w:rPr>
+                <w:b/>
+              </w:rPr>
+            </w:pPr>
+          </w:p>
+        </w:tc>
+        <w:tc>
+          <w:tcPr>
+            <w:tcW w:w="2160" w:type="dxa"/>
+          </w:tcPr>
+          <w:p>
+            <w:pPr>
+              <w:keepNext/>
+              <w:contextualSpacing/>
+            </w:pPr>
+            <w:r>
+              <w:t>RAVEN</w:t>
+            </w:r>
+          </w:p>
+        </w:tc>
+        <w:tc>
+          <w:tcPr>
+            <w:tcW w:w="3150" w:type="dxa"/>
+          </w:tcPr>
+          <w:p>
+            <w:pPr>
+              <w:keepNext/>
+              <w:contextualSpacing/>
+            </w:pPr>
+            <w:r>
+              <w:t xml:space="preserve">Source Code for the RAVEN code. The </w:t>
+            </w:r>
+            <w:proofErr w:type="spellStart"/>
+            <w:r>
+              <w:t>CashFlow</w:t>
+            </w:r>
+            <w:proofErr w:type="spellEnd"/>
+            <w:r>
+              <w:t xml:space="preserve"> requires RAVEN to be functional. </w:t>
+            </w:r>
+            <w:bookmarkStart w:id="14" w:name="_GoBack"/>
+            <w:bookmarkEnd w:id="14"/>
+          </w:p>
+        </w:tc>
+        <w:tc>
+          <w:tcPr>
+            <w:tcW w:w="3078" w:type="dxa"/>
+          </w:tcPr>
+          <w:p>
+            <w:pPr>
+              <w:keepNext/>
+              <w:contextualSpacing/>
+            </w:pPr>
+            <w:r>
+              <w:t>GITHUB</w:t>
+            </w:r>
+          </w:p>
+        </w:tc>
+      </w:tr>
+      <w:tr>
+        <w:trPr>
+          <w:tblHeader/>
+        </w:trPr>
+        <w:tc>
+          <w:tcPr>
+            <w:tcW w:w="1800" w:type="dxa"/>
+          </w:tcPr>
+          <w:p>
+            <w:pPr>
               <w:contextualSpacing/>
               <w:rPr>
                 <w:b/>
@@ -3829,8 +3904,8 @@
         </w:rPr>
       </w:pPr>
     </w:p>
+    <w:bookmarkEnd w:id="8"/>
     <w:bookmarkEnd w:id="9"/>
-    <w:bookmarkEnd w:id="10"/>
     <w:p>
       <w:pPr>
         <w:keepNext/>
@@ -7301,6 +7376,7 @@
     <w:lsdException w:name="HTML Sample" w:semiHidden="1" w:unhideWhenUsed="1"/>
     <w:lsdException w:name="HTML Typewriter" w:semiHidden="1" w:unhideWhenUsed="1"/>
     <w:lsdException w:name="HTML Variable" w:semiHidden="1" w:unhideWhenUsed="1"/>
+    <w:lsdException w:name="Normal Table" w:semiHidden="1" w:unhideWhenUsed="1"/>
     <w:lsdException w:name="annotation subject" w:semiHidden="1" w:unhideWhenUsed="1"/>
     <w:lsdException w:name="No List" w:semiHidden="1" w:uiPriority="99" w:unhideWhenUsed="1"/>
     <w:lsdException w:name="Outline List 1" w:semiHidden="1" w:unhideWhenUsed="1"/>
@@ -7347,8 +7423,10 @@
     <w:lsdException w:name="Table Subtle 2" w:semiHidden="1" w:unhideWhenUsed="1"/>
     <w:lsdException w:name="Table Web 1" w:semiHidden="1" w:unhideWhenUsed="1"/>
     <w:lsdException w:name="Table Web 2" w:semiHidden="1" w:unhideWhenUsed="1"/>
+    <w:lsdException w:name="Table Web 3" w:semiHidden="1" w:unhideWhenUsed="1"/>
     <w:lsdException w:name="Balloon Text" w:semiHidden="1" w:unhideWhenUsed="1"/>
     <w:lsdException w:name="Table Grid" w:uiPriority="39"/>
+    <w:lsdException w:name="Table Theme" w:semiHidden="1" w:unhideWhenUsed="1"/>
     <w:lsdException w:name="Placeholder Text" w:semiHidden="1" w:uiPriority="99"/>
     <w:lsdException w:name="No Spacing" w:uiPriority="1" w:qFormat="1"/>
     <w:lsdException w:name="Light Shading" w:uiPriority="60"/>
@@ -13757,7 +13835,7 @@
 </file>
 
 <file path=customXml/itemProps1.xml><?xml version="1.0" encoding="utf-8"?>
-<ds:datastoreItem xmlns:ds="http://schemas.openxmlformats.org/officeDocument/2006/customXml" ds:itemID="{4276A7B5-BCDB-0A4B-9600-743D82B51925}">
+<ds:datastoreItem xmlns:ds="http://schemas.openxmlformats.org/officeDocument/2006/customXml" ds:itemID="{C1FC9E7C-7C50-104B-8C66-8F39520A5DB2}">
   <ds:schemaRefs>
     <ds:schemaRef ds:uri="http://schemas.openxmlformats.org/officeDocument/2006/bibliography"/>
   </ds:schemaRefs>

</xml_diff>